<commit_message>
added git of GSS project to works page
</commit_message>
<xml_diff>
--- a/resume/resume.docx
+++ b/resume/resume.docx
@@ -53,6 +53,8 @@
               <w:right w:w="0" w:type="dxa"/>
             </w:tcMar>
           </w:tcPr>
+          <w:bookmarkStart w:id="0" w:name="_cix2i5944z7q" w:colFirst="0" w:colLast="0"/>
+          <w:bookmarkEnd w:id="0"/>
           <w:p>
             <w:pPr>
               <w:pStyle w:val="Title"/>
@@ -67,8 +69,6 @@
                 <w:rFonts w:ascii="Garamond" w:eastAsia="Garamond" w:hAnsi="Garamond" w:cs="Garamond"/>
               </w:rPr>
             </w:pPr>
-            <w:bookmarkStart w:id="0" w:name="_cix2i5944z7q" w:colFirst="0" w:colLast="0"/>
-            <w:bookmarkEnd w:id="0"/>
             <w:r>
               <w:rPr>
                 <w:rFonts w:ascii="Garamond" w:eastAsia="Garamond" w:hAnsi="Garamond" w:cs="Garamond"/>
@@ -417,7 +417,7 @@
             <w:bookmarkEnd w:id="5"/>
             <w:r>
               <w:pict w14:anchorId="7E65E259">
-                <v:rect id="_x0000_i1026" style="width:0;height:1.5pt" o:hralign="center" o:hrstd="t" o:hr="t" fillcolor="#a0a0a0" stroked="f"/>
+                <v:rect id="_x0000_i1025" style="width:0;height:1.5pt" o:hralign="center" o:hrstd="t" o:hr="t" fillcolor="#a0a0a0" stroked="f"/>
               </w:pict>
             </w:r>
             <w:r>
@@ -570,8 +570,13 @@
                 <w:between w:val="nil"/>
               </w:pBdr>
             </w:pPr>
-            <w:r>
-              <w:t xml:space="preserve">Wendys </w:t>
+            <w:proofErr w:type="spellStart"/>
+            <w:r>
+              <w:t>Wendys</w:t>
+            </w:r>
+            <w:proofErr w:type="spellEnd"/>
+            <w:r>
+              <w:t xml:space="preserve"> </w:t>
             </w:r>
           </w:p>
           <w:p>
@@ -586,7 +591,47 @@
               </w:pBdr>
             </w:pPr>
             <w:r>
-              <w:t>8080 e colfax ave denver co. june 2, 2016- aug 28, 2016</w:t>
+              <w:t xml:space="preserve">8080 e </w:t>
+            </w:r>
+            <w:proofErr w:type="spellStart"/>
+            <w:r>
+              <w:t>colfax</w:t>
+            </w:r>
+            <w:proofErr w:type="spellEnd"/>
+            <w:r>
+              <w:t xml:space="preserve"> </w:t>
+            </w:r>
+            <w:proofErr w:type="spellStart"/>
+            <w:r>
+              <w:t>ave</w:t>
+            </w:r>
+            <w:proofErr w:type="spellEnd"/>
+            <w:r>
+              <w:t xml:space="preserve"> </w:t>
+            </w:r>
+            <w:proofErr w:type="spellStart"/>
+            <w:r>
+              <w:t>denver</w:t>
+            </w:r>
+            <w:proofErr w:type="spellEnd"/>
+            <w:r>
+              <w:t xml:space="preserve"> co. </w:t>
+            </w:r>
+            <w:proofErr w:type="spellStart"/>
+            <w:r>
+              <w:t>june</w:t>
+            </w:r>
+            <w:proofErr w:type="spellEnd"/>
+            <w:r>
+              <w:t xml:space="preserve"> 2, 2016- </w:t>
+            </w:r>
+            <w:proofErr w:type="spellStart"/>
+            <w:r>
+              <w:t>aug</w:t>
+            </w:r>
+            <w:proofErr w:type="spellEnd"/>
+            <w:r>
+              <w:t xml:space="preserve"> 28, 2016</w:t>
             </w:r>
           </w:p>
           <w:p>
@@ -718,7 +763,7 @@
             <w:bookmarkEnd w:id="6"/>
             <w:r>
               <w:pict w14:anchorId="25A970E9">
-                <v:rect id="_x0000_i1028" style="width:0;height:1.5pt" o:hralign="center" o:bullet="t" o:hrstd="t" o:hr="t" fillcolor="#a0a0a0" stroked="f"/>
+                <v:rect id="_x0000_i1026" style="width:0;height:1.5pt" o:hralign="center" o:bullet="t" o:hrstd="t" o:hr="t" fillcolor="#a0a0a0" stroked="f"/>
               </w:pict>
             </w:r>
             <w:r>
@@ -744,7 +789,7 @@
             </w:r>
             <w:r>
               <w:pict w14:anchorId="705D68CB">
-                <v:rect id="_x0000_i1025" style="width:0;height:1.5pt" o:hralign="center" o:hrstd="t" o:hr="t" fillcolor="#a0a0a0" stroked="f"/>
+                <v:rect id="_x0000_i1027" style="width:0;height:1.5pt" o:hralign="center" o:hrstd="t" o:hr="t" fillcolor="#a0a0a0" stroked="f"/>
               </w:pict>
             </w:r>
             <w:r>
@@ -781,11 +826,14 @@
               <w:spacing w:line="240" w:lineRule="auto"/>
             </w:pPr>
             <w:r>
-              <w:t>Capable of Assembling computers, adaptable and can quickly learn new programming languages but most familiar with Java, Python, C++ and Scala. Knowledgeable about front end and back end.</w:t>
+              <w:t>Mongo database, Html, Node JS, JavaScript, CSS, OOP, Java, Python, C++, Scala. Knowledgeable about front end and back end</w:t>
+            </w:r>
+            <w:r>
+              <w:t>.</w:t>
             </w:r>
             <w:r>
               <w:pict w14:anchorId="4A8A1EE5">
-                <v:rect id="_x0000_i1027" style="width:0;height:1.5pt" o:hralign="center" o:hrstd="t" o:hr="t" fillcolor="#a0a0a0" stroked="f"/>
+                <v:rect id="_x0000_i1032" style="width:0;height:1.5pt" o:hralign="center" o:hrstd="t" o:hr="t" fillcolor="#a0a0a0" stroked="f"/>
               </w:pict>
             </w:r>
           </w:p>
@@ -862,8 +910,18 @@
                 <w:sz w:val="18"/>
                 <w:szCs w:val="18"/>
               </w:rPr>
-              <w:t>(Alumni Relations): Katie Mnichowicz</w:t>
-            </w:r>
+              <w:t xml:space="preserve">(Alumni Relations): Katie </w:t>
+            </w:r>
+            <w:proofErr w:type="spellStart"/>
+            <w:r>
+              <w:rPr>
+                <w:color w:val="555555"/>
+                <w:sz w:val="18"/>
+                <w:szCs w:val="18"/>
+              </w:rPr>
+              <w:t>Mnichowicz</w:t>
+            </w:r>
+            <w:proofErr w:type="spellEnd"/>
             <w:r>
               <w:rPr>
                 <w:color w:val="555555"/>
@@ -1146,7 +1204,7 @@
     </w:tbl>
     <w:p/>
     <w:sectPr>
-      <w:footerReference w:type="default" r:id="rId5"/>
+      <w:footerReference w:type="default" r:id="rId7"/>
       <w:pgSz w:w="12240" w:h="15840"/>
       <w:pgMar w:top="360" w:right="720" w:bottom="360" w:left="360" w:header="0" w:footer="720" w:gutter="0"/>
       <w:pgNumType w:start="1"/>
@@ -1154,6 +1212,31 @@
     </w:sectPr>
   </w:body>
 </w:document>
+</file>
+
+<file path=word/endnotes.xml><?xml version="1.0" encoding="utf-8"?>
+<w:endnotes xmlns:wpc="http://schemas.microsoft.com/office/word/2010/wordprocessingCanvas" xmlns:cx="http://schemas.microsoft.com/office/drawing/2014/chartex" xmlns:cx1="http://schemas.microsoft.com/office/drawing/2015/9/8/chartex" xmlns:cx2="http://schemas.microsoft.com/office/drawing/2015/10/21/chartex" xmlns:cx3="http://schemas.microsoft.com/office/drawing/2016/5/9/chartex" xmlns:cx4="http://schemas.microsoft.com/office/drawing/2016/5/10/chartex" xmlns:cx5="http://schemas.microsoft.com/office/drawing/2016/5/11/chartex" xmlns:cx6="http://schemas.microsoft.com/office/drawing/2016/5/12/chartex" xmlns:cx7="http://schemas.microsoft.com/office/drawing/2016/5/13/chartex" xmlns:cx8="http://schemas.microsoft.com/office/drawing/2016/5/14/chartex" xmlns:mc="http://schemas.openxmlformats.org/markup-compatibility/2006" xmlns:aink="http://schemas.microsoft.com/office/drawing/2016/ink" xmlns:am3d="http://schemas.microsoft.com/office/drawing/2017/model3d" xmlns:o="urn:schemas-microsoft-com:office:office" xmlns:r="http://schemas.openxmlformats.org/officeDocument/2006/relationships" xmlns:m="http://schemas.openxmlformats.org/officeDocument/2006/math" xmlns:v="urn:schemas-microsoft-com:vml" xmlns:wp14="http://schemas.microsoft.com/office/word/2010/wordprocessingDrawing" xmlns:wp="http://schemas.openxmlformats.org/drawingml/2006/wordprocessingDrawing" xmlns:w10="urn:schemas-microsoft-com:office:word" xmlns:w="http://schemas.openxmlformats.org/wordprocessingml/2006/main" xmlns:w14="http://schemas.microsoft.com/office/word/2010/wordml" xmlns:w15="http://schemas.microsoft.com/office/word/2012/wordml" xmlns:w16cex="http://schemas.microsoft.com/office/word/2018/wordml/cex" xmlns:w16cid="http://schemas.microsoft.com/office/word/2016/wordml/cid" xmlns:w16="http://schemas.microsoft.com/office/word/2018/wordml" xmlns:w16sdtdh="http://schemas.microsoft.com/office/word/2020/wordml/sdtdatahash" xmlns:w16se="http://schemas.microsoft.com/office/word/2015/wordml/symex" xmlns:wpg="http://schemas.microsoft.com/office/word/2010/wordprocessingGroup" xmlns:wpi="http://schemas.microsoft.com/office/word/2010/wordprocessingInk" xmlns:wne="http://schemas.microsoft.com/office/word/2006/wordml" xmlns:wps="http://schemas.microsoft.com/office/word/2010/wordprocessingShape" mc:Ignorable="w14 w15 w16se w16cid w16 w16cex w16sdtdh wp14">
+  <w:endnote w:type="separator" w:id="-1">
+    <w:p>
+      <w:pPr>
+        <w:spacing w:line="240" w:lineRule="auto"/>
+      </w:pPr>
+      <w:r>
+        <w:separator/>
+      </w:r>
+    </w:p>
+  </w:endnote>
+  <w:endnote w:type="continuationSeparator" w:id="0">
+    <w:p>
+      <w:pPr>
+        <w:spacing w:line="240" w:lineRule="auto"/>
+      </w:pPr>
+      <w:r>
+        <w:continuationSeparator/>
+      </w:r>
+    </w:p>
+  </w:endnote>
+</w:endnotes>
 </file>
 
 <file path=word/footer1.xml><?xml version="1.0" encoding="utf-8"?>
@@ -1185,6 +1268,31 @@
     </w:pPr>
   </w:p>
 </w:ftr>
+</file>
+
+<file path=word/footnotes.xml><?xml version="1.0" encoding="utf-8"?>
+<w:footnotes xmlns:wpc="http://schemas.microsoft.com/office/word/2010/wordprocessingCanvas" xmlns:cx="http://schemas.microsoft.com/office/drawing/2014/chartex" xmlns:cx1="http://schemas.microsoft.com/office/drawing/2015/9/8/chartex" xmlns:cx2="http://schemas.microsoft.com/office/drawing/2015/10/21/chartex" xmlns:cx3="http://schemas.microsoft.com/office/drawing/2016/5/9/chartex" xmlns:cx4="http://schemas.microsoft.com/office/drawing/2016/5/10/chartex" xmlns:cx5="http://schemas.microsoft.com/office/drawing/2016/5/11/chartex" xmlns:cx6="http://schemas.microsoft.com/office/drawing/2016/5/12/chartex" xmlns:cx7="http://schemas.microsoft.com/office/drawing/2016/5/13/chartex" xmlns:cx8="http://schemas.microsoft.com/office/drawing/2016/5/14/chartex" xmlns:mc="http://schemas.openxmlformats.org/markup-compatibility/2006" xmlns:aink="http://schemas.microsoft.com/office/drawing/2016/ink" xmlns:am3d="http://schemas.microsoft.com/office/drawing/2017/model3d" xmlns:o="urn:schemas-microsoft-com:office:office" xmlns:r="http://schemas.openxmlformats.org/officeDocument/2006/relationships" xmlns:m="http://schemas.openxmlformats.org/officeDocument/2006/math" xmlns:v="urn:schemas-microsoft-com:vml" xmlns:wp14="http://schemas.microsoft.com/office/word/2010/wordprocessingDrawing" xmlns:wp="http://schemas.openxmlformats.org/drawingml/2006/wordprocessingDrawing" xmlns:w10="urn:schemas-microsoft-com:office:word" xmlns:w="http://schemas.openxmlformats.org/wordprocessingml/2006/main" xmlns:w14="http://schemas.microsoft.com/office/word/2010/wordml" xmlns:w15="http://schemas.microsoft.com/office/word/2012/wordml" xmlns:w16cex="http://schemas.microsoft.com/office/word/2018/wordml/cex" xmlns:w16cid="http://schemas.microsoft.com/office/word/2016/wordml/cid" xmlns:w16="http://schemas.microsoft.com/office/word/2018/wordml" xmlns:w16sdtdh="http://schemas.microsoft.com/office/word/2020/wordml/sdtdatahash" xmlns:w16se="http://schemas.microsoft.com/office/word/2015/wordml/symex" xmlns:wpg="http://schemas.microsoft.com/office/word/2010/wordprocessingGroup" xmlns:wpi="http://schemas.microsoft.com/office/word/2010/wordprocessingInk" xmlns:wne="http://schemas.microsoft.com/office/word/2006/wordml" xmlns:wps="http://schemas.microsoft.com/office/word/2010/wordprocessingShape" mc:Ignorable="w14 w15 w16se w16cid w16 w16cex w16sdtdh wp14">
+  <w:footnote w:type="separator" w:id="-1">
+    <w:p>
+      <w:pPr>
+        <w:spacing w:line="240" w:lineRule="auto"/>
+      </w:pPr>
+      <w:r>
+        <w:separator/>
+      </w:r>
+    </w:p>
+  </w:footnote>
+  <w:footnote w:type="continuationSeparator" w:id="0">
+    <w:p>
+      <w:pPr>
+        <w:spacing w:line="240" w:lineRule="auto"/>
+      </w:pPr>
+      <w:r>
+        <w:continuationSeparator/>
+      </w:r>
+    </w:p>
+  </w:footnote>
+</w:footnotes>
 </file>
 
 <file path=word/numbering.xml><?xml version="1.0" encoding="utf-8"?>

</xml_diff>

<commit_message>
updated resume works section
</commit_message>
<xml_diff>
--- a/resume/resume.docx
+++ b/resume/resume.docx
@@ -319,6 +319,13 @@
       </w:tr>
     </w:tbl>
     <w:p>
+      <w:pPr>
+        <w:pStyle w:val="Heading2"/>
+        <w:rPr>
+          <w:i w:val="0"/>
+          <w:iCs/>
+        </w:rPr>
+      </w:pPr>
       <w:r>
         <w:rPr>
           <w:rFonts w:ascii="Garamond" w:eastAsia="Garamond" w:hAnsi="Garamond" w:cs="Garamond"/>
@@ -337,10 +344,16 @@
           <w:rFonts w:ascii="Garamond" w:eastAsia="Garamond" w:hAnsi="Garamond" w:cs="Garamond"/>
           <w:b/>
           <w:bCs/>
+          <w:i w:val="0"/>
+          <w:iCs/>
         </w:rPr>
         <w:t xml:space="preserve">PORTFOLIO: </w:t>
       </w:r>
       <w:r>
+        <w:rPr>
+          <w:i w:val="0"/>
+          <w:iCs/>
+        </w:rPr>
         <w:t>edwinasoluka.me</w:t>
       </w:r>
     </w:p>
@@ -429,6 +442,58 @@
               <w:pStyle w:val="Heading2"/>
             </w:pPr>
             <w:r>
+              <w:t>Senior Project</w:t>
+            </w:r>
+          </w:p>
+          <w:p>
+            <w:r>
+              <w:t xml:space="preserve">Metropolitan State University of Denver. </w:t>
+            </w:r>
+          </w:p>
+          <w:p>
+            <w:r>
+              <w:t>December 2021 – May 2021 (6 month period).</w:t>
+            </w:r>
+          </w:p>
+          <w:p>
+            <w:r>
+              <w:t xml:space="preserve">     </w:t>
+            </w:r>
+            <w:r>
+              <w:t xml:space="preserve">worked in a team of 6. Initially our goal was to break down a big monolithic code base for a company named FEV Tutors into many microservices. But after they refused to give us access to their code base(which they initially said they would) we changed the direction of the project and instead decided to make different microservices so we can demonstrate the power of a microservice architecture as opposed to a monolithic architecture. </w:t>
+            </w:r>
+            <w:r>
+              <w:t xml:space="preserve">                   </w:t>
+            </w:r>
+            <w:r>
+              <w:t xml:space="preserve">The services we made includes a </w:t>
+            </w:r>
+            <w:proofErr w:type="gramStart"/>
+            <w:r>
+              <w:t>User</w:t>
+            </w:r>
+            <w:proofErr w:type="gramEnd"/>
+            <w:r>
+              <w:t xml:space="preserve"> service which I did the work for, a scheduling service (to schedule appointments and such), a messaging service, and a notification service(which notifies the user of any appointments). The main language used for the back end is Node.js, we used VUE framework for the front end of some of the services and just basic html and </w:t>
+            </w:r>
+            <w:r>
+              <w:t>CSS</w:t>
+            </w:r>
+            <w:r>
+              <w:t xml:space="preserve"> for others. Express gateway was used to implement the API gateway. This project helped me a</w:t>
+            </w:r>
+            <w:r>
+              <w:t xml:space="preserve"> </w:t>
+            </w:r>
+            <w:r>
+              <w:t>lot to improve my knowledge and understanding of back end development alongside some of the front end I worked on as well.</w:t>
+            </w:r>
+          </w:p>
+          <w:p>
+            <w:pPr>
+              <w:pStyle w:val="Heading2"/>
+            </w:pPr>
+            <w:r>
               <w:t>Access center</w:t>
             </w:r>
           </w:p>
@@ -448,7 +513,15 @@
               </w:numPr>
             </w:pPr>
             <w:r>
-              <w:t xml:space="preserve">As a student employee, provided a variety accommodations to students with disabilities </w:t>
+              <w:t xml:space="preserve">As a student employee, provided a </w:t>
+            </w:r>
+            <w:proofErr w:type="gramStart"/>
+            <w:r>
+              <w:t>variety accommodations</w:t>
+            </w:r>
+            <w:proofErr w:type="gramEnd"/>
+            <w:r>
+              <w:t xml:space="preserve"> to students with disabilities </w:t>
             </w:r>
           </w:p>
           <w:p>
@@ -459,7 +532,15 @@
               </w:numPr>
             </w:pPr>
             <w:r>
-              <w:t xml:space="preserve">Coordinated O.C.R (optical character recognition) software to provide text accessibility to students with visual impairments </w:t>
+              <w:t xml:space="preserve">Coordinated O.C.R (optical character recognition) software to provide text accessibility to students with visual </w:t>
+            </w:r>
+            <w:proofErr w:type="gramStart"/>
+            <w:r>
+              <w:t>impairments</w:t>
+            </w:r>
+            <w:proofErr w:type="gramEnd"/>
+            <w:r>
+              <w:t xml:space="preserve"> </w:t>
             </w:r>
           </w:p>
           <w:p>
@@ -470,8 +551,14 @@
               </w:numPr>
             </w:pPr>
             <w:r>
-              <w:t>Provided intake and processing at Access Center front desk</w:t>
-            </w:r>
+              <w:t xml:space="preserve">Provided intake and processing at Access Center front </w:t>
+            </w:r>
+            <w:proofErr w:type="gramStart"/>
+            <w:r>
+              <w:lastRenderedPageBreak/>
+              <w:t>desk</w:t>
+            </w:r>
+            <w:proofErr w:type="gramEnd"/>
           </w:p>
           <w:p>
             <w:pPr>
@@ -481,7 +568,15 @@
               </w:numPr>
             </w:pPr>
             <w:r>
-              <w:t xml:space="preserve">Acted as lecture scribe for an impaired student throughout multiple semesters </w:t>
+              <w:t xml:space="preserve">Acted as lecture scribe for an impaired student throughout multiple </w:t>
+            </w:r>
+            <w:proofErr w:type="gramStart"/>
+            <w:r>
+              <w:t>semesters</w:t>
+            </w:r>
+            <w:proofErr w:type="gramEnd"/>
+            <w:r>
+              <w:t xml:space="preserve"> </w:t>
             </w:r>
           </w:p>
           <w:p>
@@ -520,8 +615,13 @@
               <w:spacing w:line="240" w:lineRule="auto"/>
             </w:pPr>
             <w:r>
-              <w:t>Built personal relationship with alumni</w:t>
-            </w:r>
+              <w:t xml:space="preserve">Built personal relationship with </w:t>
+            </w:r>
+            <w:proofErr w:type="gramStart"/>
+            <w:r>
+              <w:t>alumni</w:t>
+            </w:r>
+            <w:proofErr w:type="gramEnd"/>
           </w:p>
           <w:p>
             <w:pPr>
@@ -556,8 +656,13 @@
               <w:spacing w:line="240" w:lineRule="auto"/>
             </w:pPr>
             <w:r>
-              <w:t>Assist Alumni to resolve any problems they may have had with the university</w:t>
-            </w:r>
+              <w:t xml:space="preserve">Assist Alumni to resolve any problems they may have had with the </w:t>
+            </w:r>
+            <w:proofErr w:type="gramStart"/>
+            <w:r>
+              <w:t>university</w:t>
+            </w:r>
+            <w:proofErr w:type="gramEnd"/>
           </w:p>
           <w:p>
             <w:pPr>
@@ -669,8 +774,13 @@
               <w:spacing w:line="240" w:lineRule="auto"/>
             </w:pPr>
             <w:r>
-              <w:t>Clean main lobby and interacted with customers</w:t>
-            </w:r>
+              <w:t xml:space="preserve">Clean main lobby and interacted with </w:t>
+            </w:r>
+            <w:proofErr w:type="gramStart"/>
+            <w:r>
+              <w:t>customers</w:t>
+            </w:r>
+            <w:proofErr w:type="gramEnd"/>
           </w:p>
           <w:p>
             <w:pPr>
@@ -688,8 +798,13 @@
               <w:spacing w:line="240" w:lineRule="auto"/>
             </w:pPr>
             <w:r>
-              <w:t>Clean lobby, replenish items, clean kitchen, clean bathrooms</w:t>
-            </w:r>
+              <w:t xml:space="preserve">Clean lobby, replenish items, clean kitchen, clean </w:t>
+            </w:r>
+            <w:proofErr w:type="gramStart"/>
+            <w:r>
+              <w:t>bathrooms</w:t>
+            </w:r>
+            <w:proofErr w:type="gramEnd"/>
           </w:p>
           <w:p>
             <w:pPr>
@@ -833,7 +948,7 @@
             </w:r>
             <w:r>
               <w:pict w14:anchorId="4A8A1EE5">
-                <v:rect id="_x0000_i1032" style="width:0;height:1.5pt" o:hralign="center" o:hrstd="t" o:hr="t" fillcolor="#a0a0a0" stroked="f"/>
+                <v:rect id="_x0000_i1028" style="width:0;height:1.5pt" o:hralign="center" o:hrstd="t" o:hr="t" fillcolor="#a0a0a0" stroked="f"/>
               </w:pict>
             </w:r>
           </w:p>

</xml_diff>

<commit_message>
added soft skills to resume
</commit_message>
<xml_diff>
--- a/resume/resume.docx
+++ b/resume/resume.docx
@@ -524,6 +524,182 @@
               </w:rPr>
               <w:t>Node JS, JavaScript, HTML, CSS, Java, Scala, Object Oriented Programming, front end, back end, Software Development, Data analysis, Mathematics, Code Testing</w:t>
             </w:r>
+            <w:r>
+              <w:rPr>
+                <w:rFonts w:ascii="Arial" w:eastAsia="Arial" w:hAnsi="Arial" w:cs="Arial"/>
+                <w:sz w:val="22"/>
+                <w:szCs w:val="22"/>
+              </w:rPr>
+              <w:t>, Algorithms, Data Structures, Operating Systems</w:t>
+            </w:r>
+          </w:p>
+          <w:p>
+            <w:pPr>
+              <w:pStyle w:val="divdocumentdivsectiontitle"/>
+              <w:spacing w:before="280" w:after="100"/>
+              <w:rPr>
+                <w:rFonts w:ascii="Arial" w:eastAsia="Arial" w:hAnsi="Arial" w:cs="Arial"/>
+                <w:b/>
+                <w:bCs/>
+                <w:caps/>
+              </w:rPr>
+            </w:pPr>
+            <w:r>
+              <w:rPr>
+                <w:rFonts w:ascii="Arial" w:eastAsia="Arial" w:hAnsi="Arial" w:cs="Arial"/>
+                <w:b/>
+                <w:bCs/>
+                <w:caps/>
+              </w:rPr>
+              <w:t xml:space="preserve">Soft </w:t>
+            </w:r>
+            <w:r>
+              <w:rPr>
+                <w:rFonts w:ascii="Arial" w:eastAsia="Arial" w:hAnsi="Arial" w:cs="Arial"/>
+                <w:b/>
+                <w:bCs/>
+                <w:caps/>
+              </w:rPr>
+              <w:t>Skills</w:t>
+            </w:r>
+          </w:p>
+          <w:tbl>
+            <w:tblPr>
+              <w:tblStyle w:val="divdocumenttable"/>
+              <w:tblW w:w="0" w:type="auto"/>
+              <w:tblLayout w:type="fixed"/>
+              <w:tblCellMar>
+                <w:left w:w="0" w:type="dxa"/>
+                <w:right w:w="0" w:type="dxa"/>
+              </w:tblCellMar>
+              <w:tblLook w:val="05E0" w:firstRow="1" w:lastRow="1" w:firstColumn="1" w:lastColumn="1" w:noHBand="0" w:noVBand="1"/>
+            </w:tblPr>
+            <w:tblGrid>
+              <w:gridCol w:w="5280"/>
+              <w:gridCol w:w="5280"/>
+            </w:tblGrid>
+            <w:tr>
+              <w:tc>
+                <w:tcPr>
+                  <w:tcW w:w="5280" w:type="dxa"/>
+                  <w:tcMar>
+                    <w:top w:w="5" w:type="dxa"/>
+                    <w:left w:w="5" w:type="dxa"/>
+                    <w:bottom w:w="5" w:type="dxa"/>
+                    <w:right w:w="5" w:type="dxa"/>
+                  </w:tcMar>
+                  <w:hideMark/>
+                </w:tcPr>
+                <w:p>
+                  <w:pPr>
+                    <w:pStyle w:val="p"/>
+                    <w:spacing w:line="340" w:lineRule="atLeast"/>
+                    <w:rPr>
+                      <w:rFonts w:ascii="Arial" w:eastAsia="Arial" w:hAnsi="Arial" w:cs="Arial"/>
+                      <w:sz w:val="22"/>
+                      <w:szCs w:val="22"/>
+                    </w:rPr>
+                  </w:pPr>
+                  <w:r>
+                    <w:rPr>
+                      <w:rFonts w:ascii="Arial" w:eastAsia="Arial" w:hAnsi="Arial" w:cs="Arial"/>
+                      <w:sz w:val="22"/>
+                      <w:szCs w:val="22"/>
+                    </w:rPr>
+                    <w:t>Good</w:t>
+                  </w:r>
+                  <w:r>
+                    <w:rPr>
+                      <w:rFonts w:ascii="Arial" w:eastAsia="Arial" w:hAnsi="Arial" w:cs="Arial"/>
+                      <w:sz w:val="22"/>
+                      <w:szCs w:val="22"/>
+                    </w:rPr>
+                    <w:t xml:space="preserve"> work ethics, </w:t>
+                  </w:r>
+                  <w:r>
+                    <w:rPr>
+                      <w:rFonts w:ascii="Arial" w:eastAsia="Arial" w:hAnsi="Arial" w:cs="Arial"/>
+                      <w:sz w:val="22"/>
+                      <w:szCs w:val="22"/>
+                    </w:rPr>
+                    <w:t>C</w:t>
+                  </w:r>
+                  <w:r>
+                    <w:rPr>
+                      <w:rFonts w:ascii="Arial" w:eastAsia="Arial" w:hAnsi="Arial" w:cs="Arial"/>
+                      <w:sz w:val="22"/>
+                      <w:szCs w:val="22"/>
+                    </w:rPr>
+                    <w:t>ritical thinking,</w:t>
+                  </w:r>
+                  <w:r>
+                    <w:rPr>
+                      <w:rFonts w:ascii="Arial" w:eastAsia="Arial" w:hAnsi="Arial" w:cs="Arial"/>
+                      <w:sz w:val="22"/>
+                      <w:szCs w:val="22"/>
+                    </w:rPr>
+                    <w:t xml:space="preserve"> </w:t>
+                  </w:r>
+                  <w:r>
+                    <w:rPr>
+                      <w:rFonts w:ascii="Arial" w:eastAsia="Arial" w:hAnsi="Arial" w:cs="Arial"/>
+                      <w:sz w:val="22"/>
+                      <w:szCs w:val="22"/>
+                    </w:rPr>
+                    <w:t>problem solving skills,</w:t>
+                  </w:r>
+                  <w:r>
+                    <w:rPr>
+                      <w:rFonts w:ascii="Arial" w:eastAsia="Arial" w:hAnsi="Arial" w:cs="Arial"/>
+                      <w:sz w:val="22"/>
+                      <w:szCs w:val="22"/>
+                    </w:rPr>
+                    <w:t xml:space="preserve"> work well in teams, </w:t>
+                  </w:r>
+                  <w:r>
+                    <w:rPr>
+                      <w:rFonts w:ascii="Arial" w:eastAsia="Arial" w:hAnsi="Arial" w:cs="Arial"/>
+                      <w:sz w:val="22"/>
+                      <w:szCs w:val="22"/>
+                    </w:rPr>
+                    <w:t>professional writing</w:t>
+                  </w:r>
+                </w:p>
+              </w:tc>
+              <w:tc>
+                <w:tcPr>
+                  <w:tcW w:w="5280" w:type="dxa"/>
+                  <w:tcMar>
+                    <w:top w:w="5" w:type="dxa"/>
+                    <w:left w:w="5" w:type="dxa"/>
+                    <w:bottom w:w="5" w:type="dxa"/>
+                    <w:right w:w="5" w:type="dxa"/>
+                  </w:tcMar>
+                  <w:hideMark/>
+                </w:tcPr>
+                <w:p>
+                  <w:pPr>
+                    <w:spacing w:line="340" w:lineRule="atLeast"/>
+                    <w:rPr>
+                      <w:rFonts w:ascii="Arial" w:eastAsia="Arial" w:hAnsi="Arial" w:cs="Arial"/>
+                      <w:sz w:val="22"/>
+                      <w:szCs w:val="22"/>
+                    </w:rPr>
+                  </w:pPr>
+                </w:p>
+              </w:tc>
+            </w:tr>
+          </w:tbl>
+          <w:p>
+            <w:pPr>
+              <w:pStyle w:val="p"/>
+              <w:spacing w:line="340" w:lineRule="atLeast"/>
+              <w:rPr>
+                <w:rFonts w:ascii="Arial" w:eastAsia="Arial" w:hAnsi="Arial" w:cs="Arial"/>
+                <w:sz w:val="22"/>
+                <w:szCs w:val="22"/>
+              </w:rPr>
+            </w:pPr>
           </w:p>
         </w:tc>
         <w:tc>
@@ -620,27 +796,7 @@
           <w:sz w:val="22"/>
           <w:szCs w:val="22"/>
         </w:rPr>
-        <w:t xml:space="preserve">Back And Front End Development </w:t>
-      </w:r>
-      <w:proofErr w:type="gramStart"/>
-      <w:r>
-        <w:rPr>
-          <w:rStyle w:val="spancompanyname"/>
-          <w:rFonts w:ascii="Arial" w:eastAsia="Arial" w:hAnsi="Arial" w:cs="Arial"/>
-          <w:sz w:val="22"/>
-          <w:szCs w:val="22"/>
-        </w:rPr>
-        <w:t>Of</w:t>
-      </w:r>
-      <w:proofErr w:type="gramEnd"/>
-      <w:r>
-        <w:rPr>
-          <w:rStyle w:val="spancompanyname"/>
-          <w:rFonts w:ascii="Arial" w:eastAsia="Arial" w:hAnsi="Arial" w:cs="Arial"/>
-          <w:sz w:val="22"/>
-          <w:szCs w:val="22"/>
-        </w:rPr>
-        <w:t xml:space="preserve"> Multi Services</w:t>
+        <w:t>Back And Front End Development Of Multi Services</w:t>
       </w:r>
       <w:r>
         <w:rPr>
@@ -763,27 +919,7 @@
           <w:sz w:val="22"/>
           <w:szCs w:val="22"/>
         </w:rPr>
-        <w:t xml:space="preserve">The services we made includes a </w:t>
-      </w:r>
-      <w:proofErr w:type="gramStart"/>
-      <w:r>
-        <w:rPr>
-          <w:rStyle w:val="span"/>
-          <w:rFonts w:ascii="Arial" w:eastAsia="Arial" w:hAnsi="Arial" w:cs="Arial"/>
-          <w:sz w:val="22"/>
-          <w:szCs w:val="22"/>
-        </w:rPr>
-        <w:t>User</w:t>
-      </w:r>
-      <w:proofErr w:type="gramEnd"/>
-      <w:r>
-        <w:rPr>
-          <w:rStyle w:val="span"/>
-          <w:rFonts w:ascii="Arial" w:eastAsia="Arial" w:hAnsi="Arial" w:cs="Arial"/>
-          <w:sz w:val="22"/>
-          <w:szCs w:val="22"/>
-        </w:rPr>
-        <w:t xml:space="preserve"> service which I did the work for, a scheduling service (to schedule appointments), a messaging service, and a notification service(which notifies the user of any appointments).</w:t>
+        <w:t>The services we made includes a User service which I did the work for, a scheduling service (to schedule appointments), a messaging service, and a notification service(which notifies the user of any appointments).</w:t>
       </w:r>
     </w:p>
     <w:p>
@@ -809,6 +945,7 @@
           <w:sz w:val="22"/>
           <w:szCs w:val="22"/>
         </w:rPr>
+        <w:lastRenderedPageBreak/>
         <w:t>The main language used for the back end is Node.js, we used VUE framework for the front end of some of the services and just basic html and CSS for others. Express gateway was used to implement the API gateway.</w:t>
       </w:r>
     </w:p>
@@ -835,7 +972,7 @@
           <w:sz w:val="22"/>
           <w:szCs w:val="22"/>
         </w:rPr>
-        <w:t>This project helped me a lot to improve my knowledge and understanding of back end development alongside some of the front end I worked on as well.</w:t>
+        <w:t>This project helped improve my knowledge and understanding of back end development alongside some of the front end I worked on as well.</w:t>
       </w:r>
     </w:p>
     <w:p>
@@ -856,7 +993,6 @@
           <w:bCs/>
           <w:caps/>
         </w:rPr>
-        <w:lastRenderedPageBreak/>
         <w:t>Education</w:t>
       </w:r>
     </w:p>
@@ -983,7 +1119,7 @@
           <w:sz w:val="22"/>
           <w:szCs w:val="22"/>
         </w:rPr>
-        <w:t>Academic Minor Degree</w:t>
+        <w:t>Minor Degree</w:t>
       </w:r>
       <w:r>
         <w:rPr>

</xml_diff>